<commit_message>
Code optimization Chunk Input processing
</commit_message>
<xml_diff>
--- a/Final-Group-Project-Report/Report.docx
+++ b/Final-Group-Project-Report/Report.docx
@@ -1588,14 +1588,12 @@
         </w:rPr>
         <w:t xml:space="preserve">In order to generate the dataset for model training, </w:t>
       </w:r>
-      <w:proofErr w:type="spellStart"/>
-      <w:r>
-        <w:rPr>
-          <w:lang w:val="en-US"/>
-        </w:rPr>
-        <w:t>i</w:t>
-      </w:r>
-      <w:proofErr w:type="spellEnd"/>
+      <w:r>
+        <w:rPr>
+          <w:lang w:val="en-US"/>
+        </w:rPr>
+        <w:t>I</w:t>
+      </w:r>
       <w:r>
         <w:rPr>
           <w:lang w:val="en-US"/>
@@ -1863,6 +1861,12 @@
         <w:rPr>
           <w:lang w:val="en-US"/>
         </w:rPr>
+        <w:t xml:space="preserve"> </w:t>
+      </w:r>
+      <w:r>
+        <w:rPr>
+          <w:lang w:val="en-US"/>
+        </w:rPr>
         <w:t>is to</w:t>
       </w:r>
       <w:r>
@@ -2124,7 +2128,22 @@
         </w:numPr>
       </w:pPr>
       <w:r>
-        <w:t>Each embedding vector representing an input word is augmented by summing it (element-wise) to a positional encoding vector of the same �model length, hence introducing positional information into the input.</w:t>
+        <w:t>Each embedding vector representing an input word is augmented by summing it (element-wise) to a positional encoding vector of the same </w:t>
+      </w:r>
+      <w:r>
+        <w:rPr>
+          <w:lang w:val="en-US"/>
+        </w:rPr>
+        <w:t>d</w:t>
+      </w:r>
+      <w:r>
+        <w:rPr>
+          <w:vertAlign w:val="subscript"/>
+        </w:rPr>
+        <w:t>model</w:t>
+      </w:r>
+      <w:r>
+        <w:t> length, hence introducing positional information into the input.</w:t>
       </w:r>
       <w:r>
         <w:rPr>
@@ -2166,7 +2185,22 @@
         </w:numPr>
       </w:pPr>
       <w:r>
-        <w:t>The decoder receives as input its own predicted output word at time-step, �–</w:t>
+        <w:t>The decoder receives as input its own predicted output word at time-step, </w:t>
+      </w:r>
+      <w:r>
+        <w:rPr>
+          <w:lang w:val="en-US"/>
+        </w:rPr>
+        <w:t>t</w:t>
+      </w:r>
+      <w:r>
+        <w:t>–</w:t>
+      </w:r>
+      <w:r>
+        <w:rPr>
+          <w:lang w:val="en-US"/>
+        </w:rPr>
+        <w:t>1</w:t>
       </w:r>
     </w:p>
     <w:p>
@@ -2367,19 +2401,7 @@
         <w:rPr>
           <w:shd w:val="clear" w:color="auto" w:fill="FFFFFF"/>
         </w:rPr>
-        <w:t xml:space="preserve">asked language modeling (MLM): taking a sentence, the model randomly masks 15% of the words in the input then run the entire masked sentence through the model and </w:t>
-      </w:r>
-      <w:r>
-        <w:rPr>
-          <w:shd w:val="clear" w:color="auto" w:fill="FFFFFF"/>
-        </w:rPr>
-        <w:t>must</w:t>
-      </w:r>
-      <w:r>
-        <w:rPr>
-          <w:shd w:val="clear" w:color="auto" w:fill="FFFFFF"/>
-        </w:rPr>
-        <w:t xml:space="preserve"> predict the masked words. This is different from traditional recurrent neural networks (RNNs) that usually </w:t>
+        <w:t xml:space="preserve">asked language modeling (MLM): taking a sentence, the model randomly masks 15% of the words in the input then run the entire masked sentence through the model and must predict the masked words. This is different from traditional recurrent neural networks (RNNs) that usually </w:t>
       </w:r>
       <w:r>
         <w:rPr>
@@ -2417,19 +2439,7 @@
         <w:rPr>
           <w:shd w:val="clear" w:color="auto" w:fill="FFFFFF"/>
         </w:rPr>
-        <w:t xml:space="preserve">ext sentence prediction (NSP): the models </w:t>
-      </w:r>
-      <w:r>
-        <w:rPr>
-          <w:shd w:val="clear" w:color="auto" w:fill="FFFFFF"/>
-        </w:rPr>
-        <w:t>concatenate</w:t>
-      </w:r>
-      <w:r>
-        <w:rPr>
-          <w:shd w:val="clear" w:color="auto" w:fill="FFFFFF"/>
-        </w:rPr>
-        <w:t xml:space="preserve"> two masked sentences as inputs during pretraining. Sometimes they correspond to sentences that were next to each other in the original text, sometimes not. The model then has to predict if the two sentences were following each other or not.</w:t>
+        <w:t>ext sentence prediction (NSP): the models concatenate two masked sentences as inputs during pretraining. Sometimes they correspond to sentences that were next to each other in the original text, sometimes not. The model then has to predict if the two sentences were following each other or not.</w:t>
       </w:r>
     </w:p>
     <w:p>
@@ -2584,7 +2594,31 @@
         <w:rPr>
           <w:lang w:val="en-US"/>
         </w:rPr>
-        <w:t>the articles are vectorized using the TDIF vectorizer</w:t>
+        <w:t>the articles are vectorized using the T</w:t>
+      </w:r>
+      <w:r>
+        <w:rPr>
+          <w:lang w:val="en-US"/>
+        </w:rPr>
+        <w:t>F-</w:t>
+      </w:r>
+      <w:r>
+        <w:rPr>
+          <w:lang w:val="en-US"/>
+        </w:rPr>
+        <w:t>I</w:t>
+      </w:r>
+      <w:r>
+        <w:rPr>
+          <w:lang w:val="en-US"/>
+        </w:rPr>
+        <w:t>D</w:t>
+      </w:r>
+      <w:r>
+        <w:rPr>
+          <w:lang w:val="en-US"/>
+        </w:rPr>
+        <w:t>F vectorizer</w:t>
       </w:r>
       <w:r>
         <w:rPr>
@@ -2879,21 +2913,19 @@
         </w:rPr>
         <w:t xml:space="preserve">When the program performs </w:t>
       </w:r>
-      <w:proofErr w:type="spellStart"/>
       <w:r>
         <w:rPr>
           <w:rFonts w:ascii="TimesNewRomanPSMT" w:hAnsi="TimesNewRomanPSMT"/>
           <w:lang w:val="en-US"/>
         </w:rPr>
-        <w:t>tdif</w:t>
-      </w:r>
-      <w:proofErr w:type="spellEnd"/>
+        <w:t xml:space="preserve">TF-IDF </w:t>
+      </w:r>
       <w:r>
         <w:rPr>
           <w:rFonts w:ascii="TimesNewRomanPSMT" w:hAnsi="TimesNewRomanPSMT"/>
           <w:lang w:val="en-US"/>
         </w:rPr>
-        <w:t xml:space="preserve">-cosine similarity and the model analysis the question, a dataframe of answers ranked by start score is generated </w:t>
+        <w:t xml:space="preserve">cosine similarity and the model analysis the question, a dataframe of answers ranked by start score is generated </w:t>
       </w:r>
       <w:r>
         <w:rPr>
@@ -2938,7 +2970,14 @@
           <w:rFonts w:ascii="TimesNewRomanPSMT" w:hAnsi="TimesNewRomanPSMT"/>
           <w:lang w:val="en-US"/>
         </w:rPr>
-        <w:t>What are the treatments for Covid-19?</w:t>
+        <w:t>Are there any drugs for</w:t>
+      </w:r>
+      <w:r>
+        <w:rPr>
+          <w:rFonts w:ascii="TimesNewRomanPSMT" w:hAnsi="TimesNewRomanPSMT"/>
+          <w:lang w:val="en-US"/>
+        </w:rPr>
+        <w:t xml:space="preserve"> Covid-19?</w:t>
       </w:r>
       <w:r>
         <w:rPr>
@@ -2966,7 +3005,7 @@
     </w:p>
     <w:tbl>
       <w:tblPr>
-        <w:tblW w:w="0" w:type="auto"/>
+        <w:tblW w:w="9147" w:type="dxa"/>
         <w:tblCellMar>
           <w:left w:w="0" w:type="dxa"/>
           <w:right w:w="0" w:type="dxa"/>
@@ -2974,17 +3013,15 @@
         <w:tblLook w:val="04A0" w:firstRow="1" w:lastRow="0" w:firstColumn="1" w:lastColumn="0" w:noHBand="0" w:noVBand="1"/>
       </w:tblPr>
       <w:tblGrid>
-        <w:gridCol w:w="181"/>
-        <w:gridCol w:w="901"/>
-        <w:gridCol w:w="717"/>
-        <w:gridCol w:w="705"/>
-        <w:gridCol w:w="518"/>
-        <w:gridCol w:w="1568"/>
-        <w:gridCol w:w="647"/>
-        <w:gridCol w:w="946"/>
-        <w:gridCol w:w="790"/>
-        <w:gridCol w:w="827"/>
-        <w:gridCol w:w="1210"/>
+        <w:gridCol w:w="1004"/>
+        <w:gridCol w:w="520"/>
+        <w:gridCol w:w="785"/>
+        <w:gridCol w:w="2158"/>
+        <w:gridCol w:w="650"/>
+        <w:gridCol w:w="1488"/>
+        <w:gridCol w:w="584"/>
+        <w:gridCol w:w="551"/>
+        <w:gridCol w:w="1407"/>
       </w:tblGrid>
       <w:tr>
         <w:trPr>
@@ -2992,7 +3029,7 @@
         </w:trPr>
         <w:tc>
           <w:tcPr>
-            <w:tcW w:w="75" w:type="dxa"/>
+            <w:tcW w:w="1004" w:type="dxa"/>
             <w:tcBorders>
               <w:top w:val="single" w:sz="6" w:space="0" w:color="000000"/>
               <w:left w:val="single" w:sz="6" w:space="0" w:color="000000"/>
@@ -3010,18 +3047,31 @@
           </w:tcPr>
           <w:p>
             <w:pPr>
-              <w:spacing w:before="0" w:beforeAutospacing="0" w:after="0" w:afterAutospacing="0" w:line="240" w:lineRule="auto"/>
-              <w:rPr>
-                <w:rFonts w:ascii="Helvetica" w:hAnsi="Helvetica"/>
-                <w:sz w:val="18"/>
-                <w:szCs w:val="18"/>
+              <w:pStyle w:val="NormalWeb"/>
+              <w:spacing w:before="0" w:beforeAutospacing="0" w:after="0" w:afterAutospacing="0"/>
+              <w:rPr>
+                <w:b/>
+                <w:bCs/>
+                <w:sz w:val="12"/>
+                <w:szCs w:val="12"/>
+                <w:lang w:val="en-US"/>
               </w:rPr>
             </w:pPr>
+            <w:r>
+              <w:rPr>
+                <w:b/>
+                <w:bCs/>
+                <w:sz w:val="12"/>
+                <w:szCs w:val="12"/>
+                <w:lang w:val="en-US"/>
+              </w:rPr>
+              <w:t>Title</w:t>
+            </w:r>
           </w:p>
         </w:tc>
         <w:tc>
           <w:tcPr>
-            <w:tcW w:w="2565" w:type="dxa"/>
+            <w:tcW w:w="520" w:type="dxa"/>
             <w:tcBorders>
               <w:top w:val="single" w:sz="6" w:space="0" w:color="000000"/>
               <w:left w:val="single" w:sz="6" w:space="0" w:color="000000"/>
@@ -3039,24 +3089,31 @@
           </w:tcPr>
           <w:p>
             <w:pPr>
-              <w:spacing w:before="0" w:beforeAutospacing="0" w:after="0" w:afterAutospacing="0" w:line="240" w:lineRule="auto"/>
-            </w:pPr>
-            <w:r>
-              <w:rPr>
-                <w:rFonts w:ascii="Helvetica Neue" w:hAnsi="Helvetica Neue"/>
+              <w:pStyle w:val="NormalWeb"/>
+              <w:spacing w:before="0" w:beforeAutospacing="0" w:after="0" w:afterAutospacing="0"/>
+              <w:rPr>
                 <w:b/>
                 <w:bCs/>
-                <w:color w:val="000000"/>
-                <w:sz w:val="15"/>
-                <w:szCs w:val="15"/>
-              </w:rPr>
-              <w:t>answer</w:t>
+                <w:sz w:val="12"/>
+                <w:szCs w:val="12"/>
+                <w:lang w:val="en-US"/>
+              </w:rPr>
+            </w:pPr>
+            <w:r>
+              <w:rPr>
+                <w:b/>
+                <w:bCs/>
+                <w:sz w:val="12"/>
+                <w:szCs w:val="12"/>
+                <w:lang w:val="en-US"/>
+              </w:rPr>
+              <w:t>Source</w:t>
             </w:r>
           </w:p>
         </w:tc>
         <w:tc>
           <w:tcPr>
-            <w:tcW w:w="810" w:type="dxa"/>
+            <w:tcW w:w="785" w:type="dxa"/>
             <w:tcBorders>
               <w:top w:val="single" w:sz="6" w:space="0" w:color="000000"/>
               <w:left w:val="single" w:sz="6" w:space="0" w:color="000000"/>
@@ -3074,24 +3131,31 @@
           </w:tcPr>
           <w:p>
             <w:pPr>
-              <w:spacing w:before="0" w:beforeAutospacing="0" w:after="0" w:afterAutospacing="0" w:line="240" w:lineRule="auto"/>
-            </w:pPr>
-            <w:r>
-              <w:rPr>
-                <w:rFonts w:ascii="Helvetica Neue" w:hAnsi="Helvetica Neue"/>
+              <w:pStyle w:val="NormalWeb"/>
+              <w:spacing w:before="0" w:beforeAutospacing="0" w:after="0" w:afterAutospacing="0"/>
+              <w:rPr>
                 <w:b/>
                 <w:bCs/>
-                <w:color w:val="000000"/>
-                <w:sz w:val="15"/>
-                <w:szCs w:val="15"/>
-              </w:rPr>
-              <w:t>start_score</w:t>
+                <w:sz w:val="12"/>
+                <w:szCs w:val="12"/>
+                <w:lang w:val="en-US"/>
+              </w:rPr>
+            </w:pPr>
+            <w:r>
+              <w:rPr>
+                <w:b/>
+                <w:bCs/>
+                <w:sz w:val="12"/>
+                <w:szCs w:val="12"/>
+                <w:lang w:val="en-US"/>
+              </w:rPr>
+              <w:t>Authors</w:t>
             </w:r>
           </w:p>
         </w:tc>
         <w:tc>
           <w:tcPr>
-            <w:tcW w:w="795" w:type="dxa"/>
+            <w:tcW w:w="2158" w:type="dxa"/>
             <w:tcBorders>
               <w:top w:val="single" w:sz="6" w:space="0" w:color="000000"/>
               <w:left w:val="single" w:sz="6" w:space="0" w:color="000000"/>
@@ -3109,24 +3173,31 @@
           </w:tcPr>
           <w:p>
             <w:pPr>
-              <w:spacing w:before="0" w:beforeAutospacing="0" w:after="0" w:afterAutospacing="0" w:line="240" w:lineRule="auto"/>
-            </w:pPr>
-            <w:r>
-              <w:rPr>
-                <w:rFonts w:ascii="Helvetica Neue" w:hAnsi="Helvetica Neue"/>
+              <w:pStyle w:val="NormalWeb"/>
+              <w:spacing w:before="0" w:beforeAutospacing="0" w:after="0" w:afterAutospacing="0"/>
+              <w:rPr>
                 <w:b/>
                 <w:bCs/>
-                <w:color w:val="000000"/>
-                <w:sz w:val="15"/>
-                <w:szCs w:val="15"/>
-              </w:rPr>
-              <w:t>end_score</w:t>
+                <w:sz w:val="12"/>
+                <w:szCs w:val="12"/>
+                <w:lang w:val="en-US"/>
+              </w:rPr>
+            </w:pPr>
+            <w:r>
+              <w:rPr>
+                <w:b/>
+                <w:bCs/>
+                <w:sz w:val="12"/>
+                <w:szCs w:val="12"/>
+                <w:lang w:val="en-US"/>
+              </w:rPr>
+              <w:t>URL</w:t>
             </w:r>
           </w:p>
         </w:tc>
         <w:tc>
           <w:tcPr>
-            <w:tcW w:w="390" w:type="dxa"/>
+            <w:tcW w:w="650" w:type="dxa"/>
             <w:tcBorders>
               <w:top w:val="single" w:sz="6" w:space="0" w:color="000000"/>
               <w:left w:val="single" w:sz="6" w:space="0" w:color="000000"/>
@@ -3144,24 +3215,52 @@
           </w:tcPr>
           <w:p>
             <w:pPr>
-              <w:spacing w:before="0" w:beforeAutospacing="0" w:after="0" w:afterAutospacing="0" w:line="240" w:lineRule="auto"/>
-            </w:pPr>
-            <w:r>
-              <w:rPr>
-                <w:rFonts w:ascii="Helvetica Neue" w:hAnsi="Helvetica Neue"/>
+              <w:pStyle w:val="NormalWeb"/>
+              <w:spacing w:before="0" w:beforeAutospacing="0" w:after="0" w:afterAutospacing="0"/>
+              <w:rPr>
                 <w:b/>
                 <w:bCs/>
-                <w:color w:val="000000"/>
-                <w:sz w:val="15"/>
-                <w:szCs w:val="15"/>
-              </w:rPr>
-              <w:t>context</w:t>
+                <w:sz w:val="12"/>
+                <w:szCs w:val="12"/>
+                <w:lang w:val="en-US"/>
+              </w:rPr>
+            </w:pPr>
+            <w:r>
+              <w:rPr>
+                <w:b/>
+                <w:bCs/>
+                <w:sz w:val="12"/>
+                <w:szCs w:val="12"/>
+              </w:rPr>
+              <w:t>P</w:t>
+            </w:r>
+            <w:proofErr w:type="spellStart"/>
+            <w:r>
+              <w:rPr>
+                <w:b/>
+                <w:bCs/>
+                <w:sz w:val="12"/>
+                <w:szCs w:val="12"/>
+                <w:lang w:val="en-US"/>
+              </w:rPr>
+              <w:t>ublish</w:t>
+            </w:r>
+            <w:proofErr w:type="spellEnd"/>
+            <w:r>
+              <w:rPr>
+                <w:b/>
+                <w:bCs/>
+                <w:sz w:val="12"/>
+                <w:szCs w:val="12"/>
+                <w:lang w:val="en-US"/>
+              </w:rPr>
+              <w:t xml:space="preserve"> Time</w:t>
             </w:r>
           </w:p>
         </w:tc>
         <w:tc>
           <w:tcPr>
-            <w:tcW w:w="2055" w:type="dxa"/>
+            <w:tcW w:w="1488" w:type="dxa"/>
             <w:tcBorders>
               <w:top w:val="single" w:sz="6" w:space="0" w:color="000000"/>
               <w:left w:val="single" w:sz="6" w:space="0" w:color="000000"/>
@@ -3179,24 +3278,31 @@
           </w:tcPr>
           <w:p>
             <w:pPr>
-              <w:spacing w:before="0" w:beforeAutospacing="0" w:after="0" w:afterAutospacing="0" w:line="240" w:lineRule="auto"/>
-            </w:pPr>
-            <w:r>
-              <w:rPr>
-                <w:rFonts w:ascii="Helvetica Neue" w:hAnsi="Helvetica Neue"/>
+              <w:pStyle w:val="NormalWeb"/>
+              <w:spacing w:before="0" w:beforeAutospacing="0" w:after="0" w:afterAutospacing="0"/>
+              <w:rPr>
                 <w:b/>
                 <w:bCs/>
-                <w:color w:val="000000"/>
-                <w:sz w:val="15"/>
-                <w:szCs w:val="15"/>
-              </w:rPr>
-              <w:t>doi</w:t>
+                <w:sz w:val="12"/>
+                <w:szCs w:val="12"/>
+                <w:lang w:val="en-US"/>
+              </w:rPr>
+            </w:pPr>
+            <w:r>
+              <w:rPr>
+                <w:b/>
+                <w:bCs/>
+                <w:sz w:val="12"/>
+                <w:szCs w:val="12"/>
+                <w:lang w:val="en-US"/>
+              </w:rPr>
+              <w:t>Doi</w:t>
             </w:r>
           </w:p>
         </w:tc>
         <w:tc>
           <w:tcPr>
-            <w:tcW w:w="2580" w:type="dxa"/>
+            <w:tcW w:w="584" w:type="dxa"/>
             <w:tcBorders>
               <w:top w:val="single" w:sz="6" w:space="0" w:color="000000"/>
               <w:left w:val="single" w:sz="6" w:space="0" w:color="000000"/>
@@ -3214,24 +3320,31 @@
           </w:tcPr>
           <w:p>
             <w:pPr>
-              <w:spacing w:before="0" w:beforeAutospacing="0" w:after="0" w:afterAutospacing="0" w:line="240" w:lineRule="auto"/>
-            </w:pPr>
-            <w:r>
-              <w:rPr>
-                <w:rFonts w:ascii="Helvetica Neue" w:hAnsi="Helvetica Neue"/>
+              <w:pStyle w:val="NormalWeb"/>
+              <w:spacing w:before="0" w:beforeAutospacing="0" w:after="0" w:afterAutospacing="0"/>
+              <w:rPr>
                 <w:b/>
                 <w:bCs/>
-                <w:color w:val="000000"/>
-                <w:sz w:val="15"/>
-                <w:szCs w:val="15"/>
-              </w:rPr>
-              <w:t>authors</w:t>
+                <w:sz w:val="12"/>
+                <w:szCs w:val="12"/>
+                <w:lang w:val="en-US"/>
+              </w:rPr>
+            </w:pPr>
+            <w:r>
+              <w:rPr>
+                <w:b/>
+                <w:bCs/>
+                <w:sz w:val="12"/>
+                <w:szCs w:val="12"/>
+                <w:lang w:val="en-US"/>
+              </w:rPr>
+              <w:t>Start Score</w:t>
             </w:r>
           </w:p>
         </w:tc>
         <w:tc>
           <w:tcPr>
-            <w:tcW w:w="2100" w:type="dxa"/>
+            <w:tcW w:w="551" w:type="dxa"/>
             <w:tcBorders>
               <w:top w:val="single" w:sz="6" w:space="0" w:color="000000"/>
               <w:left w:val="single" w:sz="6" w:space="0" w:color="000000"/>
@@ -3249,24 +3362,31 @@
           </w:tcPr>
           <w:p>
             <w:pPr>
-              <w:spacing w:before="0" w:beforeAutospacing="0" w:after="0" w:afterAutospacing="0" w:line="240" w:lineRule="auto"/>
-            </w:pPr>
-            <w:r>
-              <w:rPr>
-                <w:rFonts w:ascii="Helvetica Neue" w:hAnsi="Helvetica Neue"/>
+              <w:pStyle w:val="NormalWeb"/>
+              <w:spacing w:before="0" w:beforeAutospacing="0" w:after="0" w:afterAutospacing="0"/>
+              <w:rPr>
                 <w:b/>
                 <w:bCs/>
-                <w:color w:val="000000"/>
-                <w:sz w:val="15"/>
-                <w:szCs w:val="15"/>
-              </w:rPr>
-              <w:t>journal</w:t>
+                <w:sz w:val="12"/>
+                <w:szCs w:val="12"/>
+                <w:lang w:val="en-US"/>
+              </w:rPr>
+            </w:pPr>
+            <w:r>
+              <w:rPr>
+                <w:b/>
+                <w:bCs/>
+                <w:sz w:val="12"/>
+                <w:szCs w:val="12"/>
+                <w:lang w:val="en-US"/>
+              </w:rPr>
+              <w:t>End Score</w:t>
             </w:r>
           </w:p>
         </w:tc>
         <w:tc>
           <w:tcPr>
-            <w:tcW w:w="900" w:type="dxa"/>
+            <w:tcW w:w="1407" w:type="dxa"/>
             <w:tcBorders>
               <w:top w:val="single" w:sz="6" w:space="0" w:color="000000"/>
               <w:left w:val="single" w:sz="6" w:space="0" w:color="000000"/>
@@ -3284,88 +3404,25 @@
           </w:tcPr>
           <w:p>
             <w:pPr>
-              <w:spacing w:before="0" w:beforeAutospacing="0" w:after="0" w:afterAutospacing="0" w:line="240" w:lineRule="auto"/>
-            </w:pPr>
-            <w:r>
-              <w:rPr>
-                <w:rFonts w:ascii="Helvetica Neue" w:hAnsi="Helvetica Neue"/>
+              <w:pStyle w:val="NormalWeb"/>
+              <w:spacing w:before="0" w:beforeAutospacing="0" w:after="0" w:afterAutospacing="0"/>
+              <w:rPr>
                 <w:b/>
                 <w:bCs/>
-                <w:color w:val="000000"/>
-                <w:sz w:val="15"/>
-                <w:szCs w:val="15"/>
-              </w:rPr>
-              <w:t>publish_time</w:t>
-            </w:r>
-          </w:p>
-        </w:tc>
-        <w:tc>
-          <w:tcPr>
-            <w:tcW w:w="2730" w:type="dxa"/>
-            <w:tcBorders>
-              <w:top w:val="single" w:sz="6" w:space="0" w:color="000000"/>
-              <w:left w:val="single" w:sz="6" w:space="0" w:color="000000"/>
-              <w:bottom w:val="single" w:sz="6" w:space="0" w:color="000000"/>
-              <w:right w:val="single" w:sz="6" w:space="0" w:color="000000"/>
-            </w:tcBorders>
-            <w:shd w:val="clear" w:color="auto" w:fill="B0B3B2"/>
-            <w:tcMar>
-              <w:top w:w="60" w:type="dxa"/>
-              <w:left w:w="60" w:type="dxa"/>
-              <w:bottom w:w="60" w:type="dxa"/>
-              <w:right w:w="60" w:type="dxa"/>
-            </w:tcMar>
-            <w:hideMark/>
-          </w:tcPr>
-          <w:p>
-            <w:pPr>
-              <w:spacing w:before="0" w:beforeAutospacing="0" w:after="0" w:afterAutospacing="0" w:line="240" w:lineRule="auto"/>
+                <w:sz w:val="12"/>
+                <w:szCs w:val="12"/>
+                <w:lang w:val="en-US"/>
+              </w:rPr>
             </w:pPr>
             <w:r>
               <w:rPr>
-                <w:rFonts w:ascii="Helvetica Neue" w:hAnsi="Helvetica Neue"/>
                 <w:b/>
                 <w:bCs/>
-                <w:color w:val="000000"/>
-                <w:sz w:val="15"/>
-                <w:szCs w:val="15"/>
-              </w:rPr>
-              <w:t>title</w:t>
-            </w:r>
-          </w:p>
-        </w:tc>
-        <w:tc>
-          <w:tcPr>
-            <w:tcW w:w="5385" w:type="dxa"/>
-            <w:tcBorders>
-              <w:top w:val="single" w:sz="6" w:space="0" w:color="000000"/>
-              <w:left w:val="single" w:sz="6" w:space="0" w:color="000000"/>
-              <w:bottom w:val="single" w:sz="6" w:space="0" w:color="000000"/>
-              <w:right w:val="single" w:sz="6" w:space="0" w:color="000000"/>
-            </w:tcBorders>
-            <w:shd w:val="clear" w:color="auto" w:fill="B0B3B2"/>
-            <w:tcMar>
-              <w:top w:w="60" w:type="dxa"/>
-              <w:left w:w="60" w:type="dxa"/>
-              <w:bottom w:w="60" w:type="dxa"/>
-              <w:right w:w="60" w:type="dxa"/>
-            </w:tcMar>
-            <w:hideMark/>
-          </w:tcPr>
-          <w:p>
-            <w:pPr>
-              <w:spacing w:before="0" w:beforeAutospacing="0" w:after="0" w:afterAutospacing="0" w:line="240" w:lineRule="auto"/>
-            </w:pPr>
-            <w:r>
-              <w:rPr>
-                <w:rFonts w:ascii="Helvetica Neue" w:hAnsi="Helvetica Neue"/>
-                <w:b/>
-                <w:bCs/>
-                <w:color w:val="000000"/>
-                <w:sz w:val="15"/>
-                <w:szCs w:val="15"/>
-              </w:rPr>
-              <w:t>summarized_answer</w:t>
+                <w:sz w:val="12"/>
+                <w:szCs w:val="12"/>
+                <w:lang w:val="en-US"/>
+              </w:rPr>
+              <w:t>Summarized Answer</w:t>
             </w:r>
           </w:p>
         </w:tc>
@@ -3376,42 +3433,7 @@
         </w:trPr>
         <w:tc>
           <w:tcPr>
-            <w:tcW w:w="75" w:type="dxa"/>
-            <w:tcBorders>
-              <w:top w:val="single" w:sz="6" w:space="0" w:color="000000"/>
-              <w:left w:val="single" w:sz="6" w:space="0" w:color="000000"/>
-              <w:bottom w:val="single" w:sz="6" w:space="0" w:color="000000"/>
-              <w:right w:val="single" w:sz="6" w:space="0" w:color="000000"/>
-            </w:tcBorders>
-            <w:shd w:val="clear" w:color="auto" w:fill="D4D4D4"/>
-            <w:tcMar>
-              <w:top w:w="60" w:type="dxa"/>
-              <w:left w:w="60" w:type="dxa"/>
-              <w:bottom w:w="60" w:type="dxa"/>
-              <w:right w:w="60" w:type="dxa"/>
-            </w:tcMar>
-            <w:hideMark/>
-          </w:tcPr>
-          <w:p>
-            <w:pPr>
-              <w:spacing w:before="0" w:beforeAutospacing="0" w:after="0" w:afterAutospacing="0" w:line="240" w:lineRule="auto"/>
-            </w:pPr>
-            <w:r>
-              <w:rPr>
-                <w:rFonts w:ascii="Helvetica Neue" w:hAnsi="Helvetica Neue"/>
-                <w:b/>
-                <w:bCs/>
-                <w:color w:val="000000"/>
-                <w:sz w:val="15"/>
-                <w:szCs w:val="15"/>
-              </w:rPr>
-              <w:t>2</w:t>
-            </w:r>
-          </w:p>
-        </w:tc>
-        <w:tc>
-          <w:tcPr>
-            <w:tcW w:w="2565" w:type="dxa"/>
+            <w:tcW w:w="1004" w:type="dxa"/>
             <w:tcBorders>
               <w:top w:val="single" w:sz="6" w:space="0" w:color="000000"/>
               <w:left w:val="single" w:sz="6" w:space="0" w:color="000000"/>
@@ -3428,22 +3450,27 @@
           </w:tcPr>
           <w:p>
             <w:pPr>
-              <w:spacing w:before="0" w:beforeAutospacing="0" w:after="0" w:afterAutospacing="0" w:line="240" w:lineRule="auto"/>
+              <w:pStyle w:val="NormalWeb"/>
+              <w:spacing w:before="0" w:beforeAutospacing="0" w:after="0" w:afterAutospacing="0"/>
+              <w:rPr>
+                <w:sz w:val="10"/>
+                <w:szCs w:val="10"/>
+              </w:rPr>
             </w:pPr>
             <w:r>
               <w:rPr>
                 <w:rFonts w:ascii="Helvetica Neue" w:hAnsi="Helvetica Neue"/>
                 <w:color w:val="000000"/>
-                <w:sz w:val="15"/>
-                <w:szCs w:val="15"/>
-              </w:rPr>
-              <w:t>of COVID - 19 to provide an overall summary and insight into the global response.</w:t>
+                <w:sz w:val="10"/>
+                <w:szCs w:val="10"/>
+              </w:rPr>
+              <w:t>Repurposing Therapeutics for COVID-19: Rapid Prediction of Commercially available drugs through Machine Learning and Docking</w:t>
             </w:r>
           </w:p>
         </w:tc>
         <w:tc>
           <w:tcPr>
-            <w:tcW w:w="810" w:type="dxa"/>
+            <w:tcW w:w="520" w:type="dxa"/>
             <w:tcBorders>
               <w:top w:val="single" w:sz="6" w:space="0" w:color="000000"/>
               <w:left w:val="single" w:sz="6" w:space="0" w:color="000000"/>
@@ -3460,22 +3487,27 @@
           </w:tcPr>
           <w:p>
             <w:pPr>
-              <w:spacing w:before="0" w:beforeAutospacing="0" w:after="0" w:afterAutospacing="0" w:line="240" w:lineRule="auto"/>
+              <w:pStyle w:val="NormalWeb"/>
+              <w:spacing w:before="0" w:beforeAutospacing="0" w:after="0" w:afterAutospacing="0"/>
+              <w:rPr>
+                <w:sz w:val="10"/>
+                <w:szCs w:val="10"/>
+              </w:rPr>
             </w:pPr>
             <w:r>
               <w:rPr>
                 <w:rFonts w:ascii="Helvetica Neue" w:hAnsi="Helvetica Neue"/>
                 <w:color w:val="000000"/>
-                <w:sz w:val="15"/>
-                <w:szCs w:val="15"/>
-              </w:rPr>
-              <w:t>0.90240836</w:t>
+                <w:sz w:val="10"/>
+                <w:szCs w:val="10"/>
+              </w:rPr>
+              <w:t>medrxiv</w:t>
             </w:r>
           </w:p>
         </w:tc>
         <w:tc>
           <w:tcPr>
-            <w:tcW w:w="795" w:type="dxa"/>
+            <w:tcW w:w="785" w:type="dxa"/>
             <w:tcBorders>
               <w:top w:val="single" w:sz="6" w:space="0" w:color="000000"/>
               <w:left w:val="single" w:sz="6" w:space="0" w:color="000000"/>
@@ -3492,22 +3524,27 @@
           </w:tcPr>
           <w:p>
             <w:pPr>
-              <w:spacing w:before="0" w:beforeAutospacing="0" w:after="0" w:afterAutospacing="0" w:line="240" w:lineRule="auto"/>
+              <w:pStyle w:val="NormalWeb"/>
+              <w:spacing w:before="0" w:beforeAutospacing="0" w:after="0" w:afterAutospacing="0"/>
+              <w:rPr>
+                <w:sz w:val="10"/>
+                <w:szCs w:val="10"/>
+              </w:rPr>
             </w:pPr>
             <w:r>
               <w:rPr>
                 <w:rFonts w:ascii="Helvetica Neue" w:hAnsi="Helvetica Neue"/>
                 <w:color w:val="000000"/>
-                <w:sz w:val="15"/>
-                <w:szCs w:val="15"/>
-              </w:rPr>
-              <w:t>0.68373656</w:t>
+                <w:sz w:val="10"/>
+                <w:szCs w:val="10"/>
+              </w:rPr>
+              <w:t>Sovesh Mahapatra; Prathul Nath; Manisha Chatterjee; Neeladrisingha Das; Deepjyoti Kalita; Partha Roy; Soumitra Satapathi</w:t>
             </w:r>
           </w:p>
         </w:tc>
         <w:tc>
           <w:tcPr>
-            <w:tcW w:w="390" w:type="dxa"/>
+            <w:tcW w:w="2158" w:type="dxa"/>
             <w:tcBorders>
               <w:top w:val="single" w:sz="6" w:space="0" w:color="000000"/>
               <w:left w:val="single" w:sz="6" w:space="0" w:color="000000"/>
@@ -3524,22 +3561,29 @@
           </w:tcPr>
           <w:p>
             <w:pPr>
-              <w:spacing w:before="0" w:beforeAutospacing="0" w:after="0" w:afterAutospacing="0" w:line="240" w:lineRule="auto"/>
+              <w:pStyle w:val="NormalWeb"/>
+              <w:spacing w:before="0" w:beforeAutospacing="0" w:after="0" w:afterAutospacing="0"/>
+              <w:rPr>
+                <w:sz w:val="10"/>
+                <w:szCs w:val="10"/>
+              </w:rPr>
             </w:pPr>
-            <w:r>
-              <w:rPr>
-                <w:rFonts w:ascii="Helvetica Neue" w:hAnsi="Helvetica Neue"/>
-                <w:color w:val="000000"/>
-                <w:sz w:val="15"/>
-                <w:szCs w:val="15"/>
-              </w:rPr>
-              <w:t>What</w:t>
-            </w:r>
+            <w:hyperlink r:id="rId10" w:history="1">
+              <w:r>
+                <w:rPr>
+                  <w:rStyle w:val="Hyperlink"/>
+                  <w:rFonts w:ascii="Helvetica Neue" w:hAnsi="Helvetica Neue"/>
+                  <w:sz w:val="10"/>
+                  <w:szCs w:val="10"/>
+                </w:rPr>
+                <w:t>https://doi.org/10.1101/2020.04.05.20054254</w:t>
+              </w:r>
+            </w:hyperlink>
           </w:p>
         </w:tc>
         <w:tc>
           <w:tcPr>
-            <w:tcW w:w="2055" w:type="dxa"/>
+            <w:tcW w:w="650" w:type="dxa"/>
             <w:tcBorders>
               <w:top w:val="single" w:sz="6" w:space="0" w:color="000000"/>
               <w:left w:val="single" w:sz="6" w:space="0" w:color="000000"/>
@@ -3556,22 +3600,27 @@
           </w:tcPr>
           <w:p>
             <w:pPr>
-              <w:spacing w:before="0" w:beforeAutospacing="0" w:after="0" w:afterAutospacing="0" w:line="240" w:lineRule="auto"/>
+              <w:pStyle w:val="NormalWeb"/>
+              <w:spacing w:before="0" w:beforeAutospacing="0" w:after="0" w:afterAutospacing="0"/>
+              <w:rPr>
+                <w:sz w:val="10"/>
+                <w:szCs w:val="10"/>
+              </w:rPr>
             </w:pPr>
             <w:r>
               <w:rPr>
                 <w:rFonts w:ascii="Helvetica Neue" w:hAnsi="Helvetica Neue"/>
                 <w:color w:val="000000"/>
-                <w:sz w:val="15"/>
-                <w:szCs w:val="15"/>
-              </w:rPr>
-              <w:t>10.1016/j.tips.2020.03.006</w:t>
+                <w:sz w:val="10"/>
+                <w:szCs w:val="10"/>
+              </w:rPr>
+              <w:t>2020-04-07</w:t>
             </w:r>
           </w:p>
         </w:tc>
         <w:tc>
           <w:tcPr>
-            <w:tcW w:w="2580" w:type="dxa"/>
+            <w:tcW w:w="1488" w:type="dxa"/>
             <w:tcBorders>
               <w:top w:val="single" w:sz="6" w:space="0" w:color="000000"/>
               <w:left w:val="single" w:sz="6" w:space="0" w:color="000000"/>
@@ -3588,22 +3637,27 @@
           </w:tcPr>
           <w:p>
             <w:pPr>
-              <w:spacing w:before="0" w:beforeAutospacing="0" w:after="0" w:afterAutospacing="0" w:line="240" w:lineRule="auto"/>
+              <w:pStyle w:val="NormalWeb"/>
+              <w:spacing w:before="0" w:beforeAutospacing="0" w:after="0" w:afterAutospacing="0"/>
+              <w:rPr>
+                <w:sz w:val="10"/>
+                <w:szCs w:val="10"/>
+              </w:rPr>
             </w:pPr>
             <w:r>
               <w:rPr>
                 <w:rFonts w:ascii="Helvetica Neue" w:hAnsi="Helvetica Neue"/>
                 <w:color w:val="000000"/>
-                <w:sz w:val="15"/>
-                <w:szCs w:val="15"/>
-              </w:rPr>
-              <w:t>Lythgoe, Mark P.; Middleton, Paul</w:t>
+                <w:sz w:val="10"/>
+                <w:szCs w:val="10"/>
+              </w:rPr>
+              <w:t>10.1101/2020.04.05.20054254</w:t>
             </w:r>
           </w:p>
         </w:tc>
         <w:tc>
           <w:tcPr>
-            <w:tcW w:w="2100" w:type="dxa"/>
+            <w:tcW w:w="584" w:type="dxa"/>
             <w:tcBorders>
               <w:top w:val="single" w:sz="6" w:space="0" w:color="000000"/>
               <w:left w:val="single" w:sz="6" w:space="0" w:color="000000"/>
@@ -3620,22 +3674,27 @@
           </w:tcPr>
           <w:p>
             <w:pPr>
-              <w:spacing w:before="0" w:beforeAutospacing="0" w:after="0" w:afterAutospacing="0" w:line="240" w:lineRule="auto"/>
+              <w:pStyle w:val="NormalWeb"/>
+              <w:spacing w:before="0" w:beforeAutospacing="0" w:after="0" w:afterAutospacing="0"/>
+              <w:rPr>
+                <w:sz w:val="10"/>
+                <w:szCs w:val="10"/>
+              </w:rPr>
             </w:pPr>
             <w:r>
               <w:rPr>
                 <w:rFonts w:ascii="Helvetica Neue" w:hAnsi="Helvetica Neue"/>
                 <w:color w:val="000000"/>
-                <w:sz w:val="15"/>
-                <w:szCs w:val="15"/>
-              </w:rPr>
-              <w:t>Trends in Pharmacological Sciences</w:t>
+                <w:sz w:val="10"/>
+                <w:szCs w:val="10"/>
+              </w:rPr>
+              <w:t>303</w:t>
             </w:r>
           </w:p>
         </w:tc>
         <w:tc>
           <w:tcPr>
-            <w:tcW w:w="900" w:type="dxa"/>
+            <w:tcW w:w="551" w:type="dxa"/>
             <w:tcBorders>
               <w:top w:val="single" w:sz="6" w:space="0" w:color="000000"/>
               <w:left w:val="single" w:sz="6" w:space="0" w:color="000000"/>
@@ -3652,22 +3711,27 @@
           </w:tcPr>
           <w:p>
             <w:pPr>
-              <w:spacing w:before="0" w:beforeAutospacing="0" w:after="0" w:afterAutospacing="0" w:line="240" w:lineRule="auto"/>
+              <w:pStyle w:val="NormalWeb"/>
+              <w:spacing w:before="0" w:beforeAutospacing="0" w:after="0" w:afterAutospacing="0"/>
+              <w:rPr>
+                <w:sz w:val="10"/>
+                <w:szCs w:val="10"/>
+              </w:rPr>
             </w:pPr>
             <w:r>
               <w:rPr>
                 <w:rFonts w:ascii="Helvetica Neue" w:hAnsi="Helvetica Neue"/>
                 <w:color w:val="000000"/>
-                <w:sz w:val="15"/>
-                <w:szCs w:val="15"/>
-              </w:rPr>
-              <w:t>2020-04-09</w:t>
+                <w:sz w:val="10"/>
+                <w:szCs w:val="10"/>
+              </w:rPr>
+              <w:t>349</w:t>
             </w:r>
           </w:p>
         </w:tc>
         <w:tc>
           <w:tcPr>
-            <w:tcW w:w="2730" w:type="dxa"/>
+            <w:tcW w:w="1407" w:type="dxa"/>
             <w:tcBorders>
               <w:top w:val="single" w:sz="6" w:space="0" w:color="000000"/>
               <w:left w:val="single" w:sz="6" w:space="0" w:color="000000"/>
@@ -3684,22 +3748,32 @@
           </w:tcPr>
           <w:p>
             <w:pPr>
-              <w:spacing w:before="0" w:beforeAutospacing="0" w:after="0" w:afterAutospacing="0" w:line="240" w:lineRule="auto"/>
+              <w:pStyle w:val="NormalWeb"/>
+              <w:spacing w:before="0" w:beforeAutospacing="0" w:after="0" w:afterAutospacing="0"/>
+              <w:rPr>
+                <w:sz w:val="10"/>
+                <w:szCs w:val="10"/>
+              </w:rPr>
             </w:pPr>
             <w:r>
               <w:rPr>
                 <w:rFonts w:ascii="Helvetica Neue" w:hAnsi="Helvetica Neue"/>
                 <w:color w:val="000000"/>
-                <w:sz w:val="15"/>
-                <w:szCs w:val="15"/>
-              </w:rPr>
-              <w:t>Ongoing Clinical Trials for the Management of the COVID-19 Pandemic</w:t>
+                <w:sz w:val="10"/>
+                <w:szCs w:val="10"/>
+              </w:rPr>
+              <w:t>Coronaviruses are classified into four classes designated as alpha, beta, gamma, and delta. 14 SARS - CoV - 2 spikes also bind to receptors on the human cell surface called angiotensin.</w:t>
             </w:r>
           </w:p>
         </w:tc>
+      </w:tr>
+      <w:tr>
+        <w:trPr>
+          <w:trHeight w:val="165"/>
+        </w:trPr>
         <w:tc>
           <w:tcPr>
-            <w:tcW w:w="5385" w:type="dxa"/>
+            <w:tcW w:w="1004" w:type="dxa"/>
             <w:tcBorders>
               <w:top w:val="single" w:sz="6" w:space="0" w:color="000000"/>
               <w:left w:val="single" w:sz="6" w:space="0" w:color="000000"/>
@@ -3716,62 +3790,27 @@
           </w:tcPr>
           <w:p>
             <w:pPr>
-              <w:spacing w:before="0" w:beforeAutospacing="0" w:after="0" w:afterAutospacing="0" w:line="240" w:lineRule="auto"/>
+              <w:pStyle w:val="NormalWeb"/>
+              <w:spacing w:before="0" w:beforeAutospacing="0" w:after="0" w:afterAutospacing="0"/>
+              <w:rPr>
+                <w:sz w:val="10"/>
+                <w:szCs w:val="10"/>
+              </w:rPr>
             </w:pPr>
             <w:r>
               <w:rPr>
                 <w:rFonts w:ascii="Helvetica Neue" w:hAnsi="Helvetica Neue"/>
                 <w:color w:val="000000"/>
-                <w:sz w:val="15"/>
-                <w:szCs w:val="15"/>
-              </w:rPr>
-              <w:t>COVID - 19 aims to provide an overall summary and insight into the global response to the Syrian conflict. The report will be released every week until the end of the year.</w:t>
-            </w:r>
-          </w:p>
-        </w:tc>
-      </w:tr>
-      <w:tr>
-        <w:trPr>
-          <w:trHeight w:val="165"/>
-        </w:trPr>
-        <w:tc>
-          <w:tcPr>
-            <w:tcW w:w="75" w:type="dxa"/>
-            <w:tcBorders>
-              <w:top w:val="single" w:sz="6" w:space="0" w:color="000000"/>
-              <w:left w:val="single" w:sz="6" w:space="0" w:color="000000"/>
-              <w:bottom w:val="single" w:sz="6" w:space="0" w:color="000000"/>
-              <w:right w:val="single" w:sz="6" w:space="0" w:color="000000"/>
-            </w:tcBorders>
-            <w:shd w:val="clear" w:color="auto" w:fill="D4D4D4"/>
-            <w:tcMar>
-              <w:top w:w="60" w:type="dxa"/>
-              <w:left w:w="60" w:type="dxa"/>
-              <w:bottom w:w="60" w:type="dxa"/>
-              <w:right w:w="60" w:type="dxa"/>
-            </w:tcMar>
-            <w:hideMark/>
-          </w:tcPr>
-          <w:p>
-            <w:pPr>
-              <w:spacing w:before="0" w:beforeAutospacing="0" w:after="0" w:afterAutospacing="0" w:line="240" w:lineRule="auto"/>
-            </w:pPr>
-            <w:r>
-              <w:rPr>
-                <w:rFonts w:ascii="Helvetica Neue" w:hAnsi="Helvetica Neue"/>
-                <w:b/>
-                <w:bCs/>
-                <w:color w:val="000000"/>
-                <w:sz w:val="15"/>
-                <w:szCs w:val="15"/>
-              </w:rPr>
-              <w:t>0</w:t>
+                <w:sz w:val="10"/>
+                <w:szCs w:val="10"/>
+              </w:rPr>
+              <w:t>Chloroquine and hydroxychloroquine in the treatment of COVID-19 with or without diabetes: A systematic search and a narrative review with a special reference to India and other developing countries</w:t>
             </w:r>
           </w:p>
         </w:tc>
         <w:tc>
           <w:tcPr>
-            <w:tcW w:w="2565" w:type="dxa"/>
+            <w:tcW w:w="520" w:type="dxa"/>
             <w:tcBorders>
               <w:top w:val="single" w:sz="6" w:space="0" w:color="000000"/>
               <w:left w:val="single" w:sz="6" w:space="0" w:color="000000"/>
@@ -3788,22 +3827,27 @@
           </w:tcPr>
           <w:p>
             <w:pPr>
-              <w:spacing w:before="0" w:beforeAutospacing="0" w:after="0" w:afterAutospacing="0" w:line="240" w:lineRule="auto"/>
+              <w:pStyle w:val="NormalWeb"/>
+              <w:spacing w:before="0" w:beforeAutospacing="0" w:after="0" w:afterAutospacing="0"/>
+              <w:rPr>
+                <w:sz w:val="10"/>
+                <w:szCs w:val="10"/>
+              </w:rPr>
             </w:pPr>
             <w:r>
               <w:rPr>
                 <w:rFonts w:ascii="Helvetica Neue" w:hAnsi="Helvetica Neue"/>
                 <w:color w:val="000000"/>
-                <w:sz w:val="15"/>
-                <w:szCs w:val="15"/>
-              </w:rPr>
-              <w:t>19 ) world health emergency is calling scientists for unprecedented, huge investigation efforts to urgently answer key questions : what is the natural origin of the SARS - CoV - 2</w:t>
+                <w:sz w:val="10"/>
+                <w:szCs w:val="10"/>
+              </w:rPr>
+              <w:t>Elsevier</w:t>
             </w:r>
           </w:p>
         </w:tc>
         <w:tc>
           <w:tcPr>
-            <w:tcW w:w="810" w:type="dxa"/>
+            <w:tcW w:w="785" w:type="dxa"/>
             <w:tcBorders>
               <w:top w:val="single" w:sz="6" w:space="0" w:color="000000"/>
               <w:left w:val="single" w:sz="6" w:space="0" w:color="000000"/>
@@ -3820,22 +3864,27 @@
           </w:tcPr>
           <w:p>
             <w:pPr>
-              <w:spacing w:before="0" w:beforeAutospacing="0" w:after="0" w:afterAutospacing="0" w:line="240" w:lineRule="auto"/>
+              <w:pStyle w:val="NormalWeb"/>
+              <w:spacing w:before="0" w:beforeAutospacing="0" w:after="0" w:afterAutospacing="0"/>
+              <w:rPr>
+                <w:sz w:val="10"/>
+                <w:szCs w:val="10"/>
+              </w:rPr>
             </w:pPr>
             <w:r>
               <w:rPr>
                 <w:rFonts w:ascii="Helvetica Neue" w:hAnsi="Helvetica Neue"/>
                 <w:color w:val="000000"/>
-                <w:sz w:val="15"/>
-                <w:szCs w:val="15"/>
-              </w:rPr>
-              <w:t>0.87316746</w:t>
+                <w:sz w:val="10"/>
+                <w:szCs w:val="10"/>
+              </w:rPr>
+              <w:t>Singh, Awadhesh Kumar; Singh, Akriti; Shaikh, Altamash; Singh, Ritu; Misra, Anoop</w:t>
             </w:r>
           </w:p>
         </w:tc>
         <w:tc>
           <w:tcPr>
-            <w:tcW w:w="795" w:type="dxa"/>
+            <w:tcW w:w="2158" w:type="dxa"/>
             <w:tcBorders>
               <w:top w:val="single" w:sz="6" w:space="0" w:color="000000"/>
               <w:left w:val="single" w:sz="6" w:space="0" w:color="000000"/>
@@ -3852,22 +3901,29 @@
           </w:tcPr>
           <w:p>
             <w:pPr>
-              <w:spacing w:before="0" w:beforeAutospacing="0" w:after="0" w:afterAutospacing="0" w:line="240" w:lineRule="auto"/>
+              <w:pStyle w:val="NormalWeb"/>
+              <w:spacing w:before="0" w:beforeAutospacing="0" w:after="0" w:afterAutospacing="0"/>
+              <w:rPr>
+                <w:sz w:val="10"/>
+                <w:szCs w:val="10"/>
+              </w:rPr>
             </w:pPr>
-            <w:r>
-              <w:rPr>
-                <w:rFonts w:ascii="Helvetica Neue" w:hAnsi="Helvetica Neue"/>
-                <w:color w:val="000000"/>
-                <w:sz w:val="15"/>
-                <w:szCs w:val="15"/>
-              </w:rPr>
-              <w:t>0.8402701</w:t>
-            </w:r>
+            <w:hyperlink r:id="rId11" w:history="1">
+              <w:r>
+                <w:rPr>
+                  <w:rStyle w:val="Hyperlink"/>
+                  <w:rFonts w:ascii="Helvetica Neue" w:hAnsi="Helvetica Neue"/>
+                  <w:sz w:val="10"/>
+                  <w:szCs w:val="10"/>
+                </w:rPr>
+                <w:t>https://doi.org/10.1016/j.dsx.2020.03.011</w:t>
+              </w:r>
+            </w:hyperlink>
           </w:p>
         </w:tc>
         <w:tc>
           <w:tcPr>
-            <w:tcW w:w="390" w:type="dxa"/>
+            <w:tcW w:w="650" w:type="dxa"/>
             <w:tcBorders>
               <w:top w:val="single" w:sz="6" w:space="0" w:color="000000"/>
               <w:left w:val="single" w:sz="6" w:space="0" w:color="000000"/>
@@ -3884,22 +3940,27 @@
           </w:tcPr>
           <w:p>
             <w:pPr>
-              <w:spacing w:before="0" w:beforeAutospacing="0" w:after="0" w:afterAutospacing="0" w:line="240" w:lineRule="auto"/>
+              <w:pStyle w:val="NormalWeb"/>
+              <w:spacing w:before="0" w:beforeAutospacing="0" w:after="0" w:afterAutospacing="0"/>
+              <w:rPr>
+                <w:sz w:val="10"/>
+                <w:szCs w:val="10"/>
+              </w:rPr>
             </w:pPr>
             <w:r>
               <w:rPr>
                 <w:rFonts w:ascii="Helvetica Neue" w:hAnsi="Helvetica Neue"/>
                 <w:color w:val="000000"/>
-                <w:sz w:val="15"/>
-                <w:szCs w:val="15"/>
-              </w:rPr>
-              <w:t>What</w:t>
+                <w:sz w:val="10"/>
+                <w:szCs w:val="10"/>
+              </w:rPr>
+              <w:t>2020-06-30</w:t>
             </w:r>
           </w:p>
         </w:tc>
         <w:tc>
           <w:tcPr>
-            <w:tcW w:w="2055" w:type="dxa"/>
+            <w:tcW w:w="1488" w:type="dxa"/>
             <w:tcBorders>
               <w:top w:val="single" w:sz="6" w:space="0" w:color="000000"/>
               <w:left w:val="single" w:sz="6" w:space="0" w:color="000000"/>
@@ -3916,22 +3977,27 @@
           </w:tcPr>
           <w:p>
             <w:pPr>
-              <w:spacing w:before="0" w:beforeAutospacing="0" w:after="0" w:afterAutospacing="0" w:line="240" w:lineRule="auto"/>
+              <w:pStyle w:val="NormalWeb"/>
+              <w:spacing w:before="0" w:beforeAutospacing="0" w:after="0" w:afterAutospacing="0"/>
+              <w:rPr>
+                <w:sz w:val="10"/>
+                <w:szCs w:val="10"/>
+              </w:rPr>
             </w:pPr>
             <w:r>
               <w:rPr>
                 <w:rFonts w:ascii="Helvetica Neue" w:hAnsi="Helvetica Neue"/>
                 <w:color w:val="000000"/>
-                <w:sz w:val="15"/>
-                <w:szCs w:val="15"/>
-              </w:rPr>
-              <w:t>10.1016/j.drudis.2020.04.005</w:t>
+                <w:sz w:val="10"/>
+                <w:szCs w:val="10"/>
+              </w:rPr>
+              <w:t>10.1016/j.dsx.2020.03.011</w:t>
             </w:r>
           </w:p>
         </w:tc>
         <w:tc>
           <w:tcPr>
-            <w:tcW w:w="2580" w:type="dxa"/>
+            <w:tcW w:w="584" w:type="dxa"/>
             <w:tcBorders>
               <w:top w:val="single" w:sz="6" w:space="0" w:color="000000"/>
               <w:left w:val="single" w:sz="6" w:space="0" w:color="000000"/>
@@ -3948,22 +4014,27 @@
           </w:tcPr>
           <w:p>
             <w:pPr>
-              <w:spacing w:before="0" w:beforeAutospacing="0" w:after="0" w:afterAutospacing="0" w:line="240" w:lineRule="auto"/>
+              <w:pStyle w:val="NormalWeb"/>
+              <w:spacing w:before="0" w:beforeAutospacing="0" w:after="0" w:afterAutospacing="0"/>
+              <w:rPr>
+                <w:sz w:val="10"/>
+                <w:szCs w:val="10"/>
+              </w:rPr>
             </w:pPr>
             <w:r>
               <w:rPr>
                 <w:rFonts w:ascii="Helvetica Neue" w:hAnsi="Helvetica Neue"/>
                 <w:color w:val="000000"/>
-                <w:sz w:val="15"/>
-                <w:szCs w:val="15"/>
-              </w:rPr>
-              <w:t>Ciliberto, Gennaro; Cardone, Luca</w:t>
+                <w:sz w:val="10"/>
+                <w:szCs w:val="10"/>
+              </w:rPr>
+              <w:t>98</w:t>
             </w:r>
           </w:p>
         </w:tc>
         <w:tc>
           <w:tcPr>
-            <w:tcW w:w="2100" w:type="dxa"/>
+            <w:tcW w:w="551" w:type="dxa"/>
             <w:tcBorders>
               <w:top w:val="single" w:sz="6" w:space="0" w:color="000000"/>
               <w:left w:val="single" w:sz="6" w:space="0" w:color="000000"/>
@@ -3980,22 +4051,27 @@
           </w:tcPr>
           <w:p>
             <w:pPr>
-              <w:spacing w:before="0" w:beforeAutospacing="0" w:after="0" w:afterAutospacing="0" w:line="240" w:lineRule="auto"/>
+              <w:pStyle w:val="NormalWeb"/>
+              <w:spacing w:before="0" w:beforeAutospacing="0" w:after="0" w:afterAutospacing="0"/>
+              <w:rPr>
+                <w:sz w:val="10"/>
+                <w:szCs w:val="10"/>
+              </w:rPr>
             </w:pPr>
             <w:r>
               <w:rPr>
                 <w:rFonts w:ascii="Helvetica Neue" w:hAnsi="Helvetica Neue"/>
                 <w:color w:val="000000"/>
-                <w:sz w:val="15"/>
-                <w:szCs w:val="15"/>
-              </w:rPr>
-              <w:t>Drug Discovery Today</w:t>
+                <w:sz w:val="10"/>
+                <w:szCs w:val="10"/>
+              </w:rPr>
+              <w:t>355</w:t>
             </w:r>
           </w:p>
         </w:tc>
         <w:tc>
           <w:tcPr>
-            <w:tcW w:w="900" w:type="dxa"/>
+            <w:tcW w:w="1407" w:type="dxa"/>
             <w:tcBorders>
               <w:top w:val="single" w:sz="6" w:space="0" w:color="000000"/>
               <w:left w:val="single" w:sz="6" w:space="0" w:color="000000"/>
@@ -4012,80 +4088,21 @@
           </w:tcPr>
           <w:p>
             <w:pPr>
-              <w:spacing w:before="0" w:beforeAutospacing="0" w:after="0" w:afterAutospacing="0" w:line="240" w:lineRule="auto"/>
+              <w:pStyle w:val="NormalWeb"/>
+              <w:spacing w:before="0" w:beforeAutospacing="0" w:after="0" w:afterAutospacing="0"/>
+              <w:rPr>
+                <w:sz w:val="10"/>
+                <w:szCs w:val="10"/>
+              </w:rPr>
             </w:pPr>
             <w:r>
               <w:rPr>
                 <w:rFonts w:ascii="Helvetica Neue" w:hAnsi="Helvetica Neue"/>
                 <w:color w:val="000000"/>
-                <w:sz w:val="15"/>
-                <w:szCs w:val="15"/>
-              </w:rPr>
-              <w:t>2020-04-15</w:t>
-            </w:r>
-          </w:p>
-        </w:tc>
-        <w:tc>
-          <w:tcPr>
-            <w:tcW w:w="2730" w:type="dxa"/>
-            <w:tcBorders>
-              <w:top w:val="single" w:sz="6" w:space="0" w:color="000000"/>
-              <w:left w:val="single" w:sz="6" w:space="0" w:color="000000"/>
-              <w:bottom w:val="single" w:sz="6" w:space="0" w:color="000000"/>
-              <w:right w:val="single" w:sz="6" w:space="0" w:color="000000"/>
-            </w:tcBorders>
-            <w:tcMar>
-              <w:top w:w="60" w:type="dxa"/>
-              <w:left w:w="60" w:type="dxa"/>
-              <w:bottom w:w="60" w:type="dxa"/>
-              <w:right w:w="60" w:type="dxa"/>
-            </w:tcMar>
-            <w:hideMark/>
-          </w:tcPr>
-          <w:p>
-            <w:pPr>
-              <w:spacing w:before="0" w:beforeAutospacing="0" w:after="0" w:afterAutospacing="0" w:line="240" w:lineRule="auto"/>
-            </w:pPr>
-            <w:r>
-              <w:rPr>
-                <w:rFonts w:ascii="Helvetica Neue" w:hAnsi="Helvetica Neue"/>
-                <w:color w:val="000000"/>
-                <w:sz w:val="15"/>
-                <w:szCs w:val="15"/>
-              </w:rPr>
-              <w:t>Boosting the arsenal against COVID-19 through computational drug repurposing</w:t>
-            </w:r>
-          </w:p>
-        </w:tc>
-        <w:tc>
-          <w:tcPr>
-            <w:tcW w:w="5385" w:type="dxa"/>
-            <w:tcBorders>
-              <w:top w:val="single" w:sz="6" w:space="0" w:color="000000"/>
-              <w:left w:val="single" w:sz="6" w:space="0" w:color="000000"/>
-              <w:bottom w:val="single" w:sz="6" w:space="0" w:color="000000"/>
-              <w:right w:val="single" w:sz="6" w:space="0" w:color="000000"/>
-            </w:tcBorders>
-            <w:tcMar>
-              <w:top w:w="60" w:type="dxa"/>
-              <w:left w:w="60" w:type="dxa"/>
-              <w:bottom w:w="60" w:type="dxa"/>
-              <w:right w:w="60" w:type="dxa"/>
-            </w:tcMar>
-            <w:hideMark/>
-          </w:tcPr>
-          <w:p>
-            <w:pPr>
-              <w:spacing w:before="0" w:beforeAutospacing="0" w:after="0" w:afterAutospacing="0" w:line="240" w:lineRule="auto"/>
-            </w:pPr>
-            <w:r>
-              <w:rPr>
-                <w:rFonts w:ascii="Helvetica Neue" w:hAnsi="Helvetica Neue"/>
-                <w:color w:val="000000"/>
-                <w:sz w:val="15"/>
-                <w:szCs w:val="15"/>
-              </w:rPr>
-              <w:t>World health emergency is calling scientists for unprecedented, huge investigation efforts to urgently answer key questions. What is the natural origin of the SARS - CoV - 2?</w:t>
+                <w:sz w:val="10"/>
+                <w:szCs w:val="10"/>
+              </w:rPr>
+              <w:t>People with diabetes and COVID - 19 may need special attention and clinical care. Reports gathered so far have suggested that a number of drugs could be potential candidates for the treatment. The clinical effectiveness of these drugs have not yet been fully evaluated. HCQ has been approved in the treatment of type 2 diabetes in India since 2014.</w:t>
             </w:r>
           </w:p>
         </w:tc>
@@ -4105,7 +4122,6 @@
           <w:rFonts w:ascii="TimesNewRomanPSMT" w:hAnsi="TimesNewRomanPSMT"/>
           <w:lang w:val="en-US"/>
         </w:rPr>
-        <w:lastRenderedPageBreak/>
         <w:t>After the model generates the answer, a summarizer is used to simplify the answer.</w:t>
       </w:r>
     </w:p>
@@ -4122,7 +4138,6 @@
     <w:p>
       <w:pPr>
         <w:shd w:val="clear" w:color="auto" w:fill="FFFFFF"/>
-        <w:spacing w:line="240" w:lineRule="auto"/>
         <w:rPr>
           <w:rFonts w:ascii="TimesNewRomanPSMT" w:hAnsi="TimesNewRomanPSMT"/>
           <w:lang w:val="en-US"/>
@@ -4161,7 +4176,15 @@
           <w:rFonts w:ascii="TimesNewRomanPSMT" w:hAnsi="TimesNewRomanPSMT"/>
           <w:lang w:val="en-US"/>
         </w:rPr>
-        <w:t xml:space="preserve"> can be pre-trained on a massive corpus of unlabeled data, and then fine-tuned to a task for which you have a limited amount of data. This allows BERT to provide significantly higher performance than models that are only able to leverage a small task-specific dataset.</w:t>
+        <w:t xml:space="preserve"> can be pre-</w:t>
+      </w:r>
+      <w:r>
+        <w:rPr>
+          <w:rFonts w:ascii="TimesNewRomanPSMT" w:hAnsi="TimesNewRomanPSMT"/>
+          <w:lang w:val="en-US"/>
+        </w:rPr>
+        <w:lastRenderedPageBreak/>
+        <w:t>trained on a massive corpus of unlabeled data, and then fine-tuned to a task for which you have a limited amount of data. This allows BERT to provide significantly higher performance than models that are only able to leverage a small task-specific dataset.</w:t>
       </w:r>
     </w:p>
     <w:p>
@@ -4191,49 +4214,15 @@
           <w:lang w:val="en-US"/>
         </w:rPr>
       </w:pPr>
-      <w:r>
-        <w:rPr>
-          <w:lang w:val="en-US"/>
-        </w:rPr>
-        <w:fldChar w:fldCharType="begin"/>
-      </w:r>
-      <w:r>
-        <w:rPr>
-          <w:lang w:val="en-US"/>
-        </w:rPr>
-        <w:instrText xml:space="preserve"> HYPERLINK "</w:instrText>
-      </w:r>
-      <w:r>
-        <w:rPr>
-          <w:lang w:val="en-US"/>
-        </w:rPr>
-        <w:instrText>https://huggingface.co/bert-base-cased</w:instrText>
-      </w:r>
-      <w:r>
-        <w:rPr>
-          <w:lang w:val="en-US"/>
-        </w:rPr>
-        <w:instrText xml:space="preserve">" </w:instrText>
-      </w:r>
-      <w:r>
-        <w:rPr>
-          <w:lang w:val="en-US"/>
-        </w:rPr>
-        <w:fldChar w:fldCharType="separate"/>
-      </w:r>
-      <w:r>
-        <w:rPr>
-          <w:rStyle w:val="Hyperlink"/>
-          <w:lang w:val="en-US"/>
-        </w:rPr>
-        <w:t>https://huggingface.co/bert-base-cased</w:t>
-      </w:r>
-      <w:r>
-        <w:rPr>
-          <w:lang w:val="en-US"/>
-        </w:rPr>
-        <w:fldChar w:fldCharType="end"/>
-      </w:r>
+      <w:hyperlink r:id="rId12" w:history="1">
+        <w:r>
+          <w:rPr>
+            <w:rStyle w:val="Hyperlink"/>
+            <w:lang w:val="en-US"/>
+          </w:rPr>
+          <w:t>https://huggingface.co/bert-base-cased</w:t>
+        </w:r>
+      </w:hyperlink>
       <w:r>
         <w:rPr>
           <w:lang w:val="en-US"/>
@@ -4252,49 +4241,15 @@
           <w:lang w:val="en-US"/>
         </w:rPr>
       </w:pPr>
-      <w:r>
-        <w:rPr>
-          <w:lang w:val="en-US"/>
-        </w:rPr>
-        <w:fldChar w:fldCharType="begin"/>
-      </w:r>
-      <w:r>
-        <w:rPr>
-          <w:lang w:val="en-US"/>
-        </w:rPr>
-        <w:instrText xml:space="preserve"> HYPERLINK "</w:instrText>
-      </w:r>
-      <w:r>
-        <w:rPr>
-          <w:lang w:val="en-US"/>
-        </w:rPr>
-        <w:instrText>https://huggingface.co/docs/transformers/tasks/question_answering</w:instrText>
-      </w:r>
-      <w:r>
-        <w:rPr>
-          <w:lang w:val="en-US"/>
-        </w:rPr>
-        <w:instrText xml:space="preserve">" </w:instrText>
-      </w:r>
-      <w:r>
-        <w:rPr>
-          <w:lang w:val="en-US"/>
-        </w:rPr>
-        <w:fldChar w:fldCharType="separate"/>
-      </w:r>
-      <w:r>
-        <w:rPr>
-          <w:rStyle w:val="Hyperlink"/>
-          <w:lang w:val="en-US"/>
-        </w:rPr>
-        <w:t>https://huggingface.co/docs/transformers/tasks/question_answering</w:t>
-      </w:r>
-      <w:r>
-        <w:rPr>
-          <w:lang w:val="en-US"/>
-        </w:rPr>
-        <w:fldChar w:fldCharType="end"/>
-      </w:r>
+      <w:hyperlink r:id="rId13" w:history="1">
+        <w:r>
+          <w:rPr>
+            <w:rStyle w:val="Hyperlink"/>
+            <w:lang w:val="en-US"/>
+          </w:rPr>
+          <w:t>https://huggingface.co/docs/transformers/tasks/question_answering</w:t>
+        </w:r>
+      </w:hyperlink>
       <w:r>
         <w:rPr>
           <w:lang w:val="en-US"/>
@@ -4313,7 +4268,7 @@
           <w:lang w:val="en-US"/>
         </w:rPr>
       </w:pPr>
-      <w:hyperlink r:id="rId10" w:history="1">
+      <w:hyperlink r:id="rId14" w:history="1">
         <w:r>
           <w:rPr>
             <w:rStyle w:val="Hyperlink"/>
@@ -4340,7 +4295,7 @@
           <w:lang w:val="en-US"/>
         </w:rPr>
       </w:pPr>
-      <w:hyperlink r:id="rId11" w:history="1">
+      <w:hyperlink r:id="rId15" w:history="1">
         <w:r>
           <w:rPr>
             <w:rStyle w:val="Hyperlink"/>
@@ -4367,7 +4322,7 @@
           <w:lang w:val="en-US"/>
         </w:rPr>
       </w:pPr>
-      <w:hyperlink r:id="rId12" w:history="1">
+      <w:hyperlink r:id="rId16" w:history="1">
         <w:r>
           <w:rPr>
             <w:rStyle w:val="Hyperlink"/>
@@ -4389,7 +4344,7 @@
           <w:lang w:val="en-US"/>
         </w:rPr>
       </w:pPr>
-      <w:hyperlink r:id="rId13" w:history="1">
+      <w:hyperlink r:id="rId17" w:history="1">
         <w:r>
           <w:rPr>
             <w:rStyle w:val="Hyperlink"/>
@@ -4408,8 +4363,8 @@
       </w:pPr>
     </w:p>
     <w:sectPr>
-      <w:footerReference w:type="even" r:id="rId14"/>
-      <w:footerReference w:type="default" r:id="rId15"/>
+      <w:footerReference w:type="even" r:id="rId18"/>
+      <w:footerReference w:type="default" r:id="rId19"/>
       <w:pgSz w:w="11906" w:h="16838"/>
       <w:pgMar w:top="1440" w:right="1440" w:bottom="1440" w:left="1440" w:header="708" w:footer="708" w:gutter="0"/>
       <w:cols w:space="708"/>

</xml_diff>